<commit_message>
price modify functionality added 1.31.17
</commit_message>
<xml_diff>
--- a/LemonadeStandProjectUserStories.docx
+++ b/LemonadeStandProjectUserStories.docx
@@ -22,28 +22,42 @@
       </w:r>
     </w:p>
     <w:p>
-      <w:r>
-        <w:rPr>
-          <w:b/>
+      <w:pPr>
+        <w:rPr>
+          <w:strike/>
+        </w:rPr>
+      </w:pPr>
+      <w:r>
+        <w:rPr>
+          <w:b/>
+          <w:strike/>
         </w:rPr>
         <w:t>(2</w:t>
       </w:r>
       <w:r>
         <w:rPr>
           <w:b/>
+          <w:strike/>
         </w:rPr>
         <w:t>0</w:t>
       </w:r>
       <w:r>
         <w:rPr>
           <w:b/>
+          <w:strike/>
         </w:rPr>
         <w:t xml:space="preserve"> points)</w:t>
       </w:r>
       <w:r>
+        <w:rPr>
+          <w:strike/>
+        </w:rPr>
         <w:t xml:space="preserve">: </w:t>
       </w:r>
       <w:r>
+        <w:rPr>
+          <w:strike/>
+        </w:rPr>
         <w:t xml:space="preserve">As a player, I want the basic Lemonade Stand gameplay to be present. </w:t>
       </w:r>
     </w:p>
@@ -102,24 +116,28 @@
     <w:p>
       <w:pPr>
         <w:rPr>
+          <w:strike/>
           <w:color w:val="7030A0"/>
         </w:rPr>
       </w:pPr>
       <w:r>
         <w:rPr>
           <w:b/>
+          <w:strike/>
           <w:color w:val="7030A0"/>
         </w:rPr>
         <w:t>(10 points)</w:t>
       </w:r>
       <w:r>
         <w:rPr>
+          <w:strike/>
           <w:color w:val="7030A0"/>
         </w:rPr>
         <w:t xml:space="preserve">: </w:t>
       </w:r>
       <w:r>
         <w:rPr>
+          <w:strike/>
           <w:color w:val="7030A0"/>
         </w:rPr>
         <w:t>As a player, I want each customer to be a separate object with its own chance of buying a glass of lemonade, so that how much lemonade is purchased and how much a customer is willing to pay will vary from customer to customer.</w:t>
@@ -128,24 +146,28 @@
     <w:p>
       <w:pPr>
         <w:rPr>
+          <w:strike/>
           <w:color w:val="FF0000"/>
         </w:rPr>
       </w:pPr>
       <w:r>
         <w:rPr>
           <w:b/>
+          <w:strike/>
           <w:color w:val="FF0000"/>
         </w:rPr>
         <w:t>(5 points)</w:t>
       </w:r>
       <w:r>
         <w:rPr>
+          <w:strike/>
           <w:color w:val="FF0000"/>
         </w:rPr>
         <w:t xml:space="preserve">: </w:t>
       </w:r>
       <w:r>
         <w:rPr>
+          <w:strike/>
           <w:color w:val="FF0000"/>
         </w:rPr>
         <w:t xml:space="preserve">As a player, I want the ability to make a recipe for my lemonade, so that I can include x-amount of lemons, x-amount of sugar, and x-amount of ice. </w:t>
@@ -154,12 +176,14 @@
     <w:p>
       <w:pPr>
         <w:rPr>
+          <w:strike/>
           <w:color w:val="800000"/>
         </w:rPr>
       </w:pPr>
       <w:r>
         <w:rPr>
           <w:b/>
+          <w:strike/>
           <w:color w:val="800000"/>
         </w:rPr>
         <w:t>(</w:t>
@@ -167,6 +191,7 @@
       <w:r>
         <w:rPr>
           <w:b/>
+          <w:strike/>
           <w:color w:val="800000"/>
         </w:rPr>
         <w:t>10</w:t>
@@ -174,146 +199,183 @@
       <w:r>
         <w:rPr>
           <w:b/>
+          <w:strike/>
           <w:color w:val="800000"/>
         </w:rPr>
         <w:t xml:space="preserve"> points)</w:t>
       </w:r>
       <w:r>
         <w:rPr>
+          <w:strike/>
           <w:color w:val="800000"/>
         </w:rPr>
         <w:t xml:space="preserve">: </w:t>
       </w:r>
       <w:r>
         <w:rPr>
+          <w:strike/>
           <w:color w:val="800000"/>
         </w:rPr>
-        <w:t>As a player, I want my game to be play</w:t>
+        <w:t>As a player, I want my game to be playable for at least seven days.</w:t>
+      </w:r>
+    </w:p>
+    <w:p>
+      <w:pPr>
+        <w:rPr>
+          <w:color w:val="002060"/>
+        </w:rPr>
+      </w:pPr>
+      <w:r>
+        <w:rPr>
+          <w:b/>
+          <w:color w:val="002060"/>
+        </w:rPr>
+        <w:t>(5 points)</w:t>
+      </w:r>
+      <w:r>
+        <w:rPr>
+          <w:color w:val="002060"/>
+        </w:rPr>
+        <w:t xml:space="preserve">: </w:t>
+      </w:r>
+      <w:r>
+        <w:rPr>
+          <w:color w:val="002060"/>
+        </w:rPr>
+        <w:t xml:space="preserve">As a player, I want my daily profit or loss displayed at the end of each day, so that I know how much money my lemonade stand has made. </w:t>
+      </w:r>
+    </w:p>
+    <w:p>
+      <w:pPr>
+        <w:rPr>
+          <w:strike/>
+          <w:color w:val="002060"/>
+        </w:rPr>
+      </w:pPr>
+      <w:r>
+        <w:rPr>
+          <w:b/>
+          <w:strike/>
+          <w:color w:val="002060"/>
+        </w:rPr>
+        <w:t>(10 points)</w:t>
+      </w:r>
+      <w:r>
+        <w:rPr>
+          <w:strike/>
+          <w:color w:val="002060"/>
+        </w:rPr>
+        <w:t xml:space="preserve">: </w:t>
+      </w:r>
+      <w:r>
+        <w:rPr>
+          <w:strike/>
+          <w:color w:val="002060"/>
+        </w:rPr>
+        <w:t xml:space="preserve">As a player, I want my total profit or loss to be a running total that is displayed at the end of each day, so that I know how much money my lemonade stand has made. </w:t>
+      </w:r>
+    </w:p>
+    <w:p>
+      <w:pPr>
+        <w:rPr>
+          <w:strike/>
+        </w:rPr>
+      </w:pPr>
+      <w:r>
+        <w:rPr>
+          <w:b/>
+          <w:strike/>
+        </w:rPr>
+        <w:t>(10 points)</w:t>
+      </w:r>
+      <w:r>
+        <w:rPr>
+          <w:strike/>
+        </w:rPr>
+        <w:t xml:space="preserve">: </w:t>
+      </w:r>
+      <w:r>
+        <w:rPr>
+          <w:strike/>
+        </w:rPr>
+        <w:t>As a developer, I want to implement the SOLID design principles in my project, so that project is as well-designed as possible.</w:t>
+      </w:r>
+    </w:p>
+    <w:p>
+      <w:pPr>
+        <w:rPr>
+          <w:strike/>
+        </w:rPr>
+      </w:pPr>
+      <w:r>
+        <w:rPr>
+          <w:b/>
+          <w:strike/>
+        </w:rPr>
+        <w:t>(10 points (5 points each))</w:t>
+      </w:r>
+      <w:r>
+        <w:rPr>
+          <w:strike/>
+        </w:rPr>
+        <w:t xml:space="preserve">: </w:t>
+      </w:r>
+      <w:r>
+        <w:rPr>
+          <w:strike/>
+        </w:rPr>
+        <w:t xml:space="preserve">As a developer, I want </w:t>
+      </w:r>
+      <w:r>
+        <w:rPr>
+          <w:strike/>
+        </w:rPr>
+        <w:t xml:space="preserve">to </w:t>
+      </w:r>
+      <w:r>
+        <w:rPr>
+          <w:strike/>
+        </w:rPr>
+        <w:t xml:space="preserve">pinpoint at least two places where I used one of the SOLID design principles and discuss my reasoning, so that I can properly understand good code design. </w:t>
+      </w:r>
+      <w:r>
+        <w:rPr>
+          <w:strike/>
+        </w:rPr>
+        <w:t xml:space="preserve">Minimum of two SOLID design principles must be used. </w:t>
+      </w:r>
+    </w:p>
+    <w:p>
+      <w:pPr>
+        <w:rPr>
+          <w:b/>
+        </w:rPr>
+      </w:pPr>
+      <w:r>
+        <w:rPr>
+          <w:b/>
+          <w:highlight w:val="yellow"/>
+        </w:rPr>
+        <w:t>Bonus Points:</w:t>
+      </w:r>
+    </w:p>
+    <w:p>
+      <w:r>
+        <w:rPr>
+          <w:b/>
+        </w:rPr>
+        <w:t>(5 points)</w:t>
+      </w:r>
+      <w:r>
+        <w:t xml:space="preserve">: </w:t>
+      </w:r>
+      <w:r>
+        <w:t xml:space="preserve">As a player, I want there to be persistent </w:t>
       </w:r>
       <w:bookmarkStart w:id="0" w:name="_GoBack"/>
       <w:bookmarkEnd w:id="0"/>
       <w:r>
-        <w:rPr>
-          <w:color w:val="800000"/>
-        </w:rPr>
-        <w:t>able for at least seven days.</w:t>
-      </w:r>
-    </w:p>
-    <w:p>
-      <w:pPr>
-        <w:rPr>
-          <w:color w:val="002060"/>
-        </w:rPr>
-      </w:pPr>
-      <w:r>
-        <w:rPr>
-          <w:b/>
-          <w:color w:val="002060"/>
-        </w:rPr>
-        <w:t>(5 points)</w:t>
-      </w:r>
-      <w:r>
-        <w:rPr>
-          <w:color w:val="002060"/>
-        </w:rPr>
-        <w:t xml:space="preserve">: </w:t>
-      </w:r>
-      <w:r>
-        <w:rPr>
-          <w:color w:val="002060"/>
-        </w:rPr>
-        <w:t xml:space="preserve">As a player, I want my daily profit or loss displayed at the end of each day, so that I know how much money my lemonade stand has made. </w:t>
-      </w:r>
-    </w:p>
-    <w:p>
-      <w:pPr>
-        <w:rPr>
-          <w:color w:val="002060"/>
-        </w:rPr>
-      </w:pPr>
-      <w:r>
-        <w:rPr>
-          <w:b/>
-          <w:color w:val="002060"/>
-        </w:rPr>
-        <w:t>(10 points)</w:t>
-      </w:r>
-      <w:r>
-        <w:rPr>
-          <w:color w:val="002060"/>
-        </w:rPr>
-        <w:t xml:space="preserve">: </w:t>
-      </w:r>
-      <w:r>
-        <w:rPr>
-          <w:color w:val="002060"/>
-        </w:rPr>
-        <w:t xml:space="preserve">As a player, I want my total profit or loss to be a running total that is displayed at the end of each day, so that I know how much money my lemonade stand has made. </w:t>
-      </w:r>
-    </w:p>
-    <w:p>
-      <w:r>
-        <w:rPr>
-          <w:b/>
-        </w:rPr>
-        <w:t>(10 points)</w:t>
-      </w:r>
-      <w:r>
-        <w:t xml:space="preserve">: </w:t>
-      </w:r>
-      <w:r>
-        <w:t>As a developer, I want to implement the SOLID design principles in my project, so that project is as well-designed as possible.</w:t>
-      </w:r>
-    </w:p>
-    <w:p>
-      <w:r>
-        <w:rPr>
-          <w:b/>
-        </w:rPr>
-        <w:t>(10 points (5 points each))</w:t>
-      </w:r>
-      <w:r>
-        <w:t xml:space="preserve">: </w:t>
-      </w:r>
-      <w:r>
-        <w:t xml:space="preserve">As a developer, I want </w:t>
-      </w:r>
-      <w:r>
-        <w:t xml:space="preserve">to </w:t>
-      </w:r>
-      <w:r>
-        <w:t xml:space="preserve">pinpoint at least two places where I used one of the SOLID design principles and discuss my reasoning, so that I can properly understand good code design. </w:t>
-      </w:r>
-      <w:r>
-        <w:t xml:space="preserve">Minimum of two SOLID design principles must be used. </w:t>
-      </w:r>
-    </w:p>
-    <w:p>
-      <w:pPr>
-        <w:rPr>
-          <w:b/>
-        </w:rPr>
-      </w:pPr>
-      <w:r>
-        <w:rPr>
-          <w:b/>
-          <w:highlight w:val="yellow"/>
-        </w:rPr>
-        <w:t>Bonus Points:</w:t>
-      </w:r>
-    </w:p>
-    <w:p>
-      <w:r>
-        <w:rPr>
-          <w:b/>
-        </w:rPr>
-        <w:t>(5 points)</w:t>
-      </w:r>
-      <w:r>
-        <w:t xml:space="preserve">: </w:t>
-      </w:r>
-      <w:r>
-        <w:t xml:space="preserve">As a player, I want there to be persistent data (file reading/writing) to keep track of game data, so that I can have my total profit or loss stored as a save or load game. </w:t>
+        <w:t xml:space="preserve">data (file reading/writing) to keep track of game data, so that I can have my total profit or loss stored as a save or load game. </w:t>
       </w:r>
     </w:p>
     <w:p>

</xml_diff>